<commit_message>
adjust battery level LED display
</commit_message>
<xml_diff>
--- a/_test/led板及voice板测试.docx
+++ b/_test/led板及voice板测试.docx
@@ -1950,6 +1950,7 @@
     <w:p>
       <w:pPr>
         <w:numPr>
+          <w:ilvl w:val="0"/>
           <w:numId w:val="0"/>
         </w:numPr>
         <w:rPr>
@@ -1987,6 +1988,7 @@
     <w:p>
       <w:pPr>
         <w:numPr>
+          <w:ilvl w:val="0"/>
           <w:numId w:val="0"/>
         </w:numPr>
         <w:ind w:firstLine="420" w:firstLineChars="200"/>
@@ -2025,6 +2027,7 @@
     <w:p>
       <w:pPr>
         <w:numPr>
+          <w:ilvl w:val="0"/>
           <w:numId w:val="0"/>
         </w:numPr>
         <w:ind w:firstLine="420" w:firstLineChars="200"/>
@@ -2063,6 +2066,7 @@
     <w:p>
       <w:pPr>
         <w:numPr>
+          <w:ilvl w:val="0"/>
           <w:numId w:val="0"/>
         </w:numPr>
         <w:rPr>
@@ -2100,6 +2104,7 @@
     <w:p>
       <w:pPr>
         <w:numPr>
+          <w:ilvl w:val="0"/>
           <w:numId w:val="0"/>
         </w:numPr>
         <w:ind w:firstLine="420" w:firstLineChars="200"/>
@@ -2206,6 +2211,7 @@
       <w:pPr>
         <w:pStyle w:val="3"/>
         <w:numPr>
+          <w:ilvl w:val="0"/>
           <w:numId w:val="0"/>
         </w:numPr>
         <w:bidi w:val="0"/>
@@ -2242,6 +2248,7 @@
       <w:pPr>
         <w:pStyle w:val="3"/>
         <w:numPr>
+          <w:ilvl w:val="0"/>
           <w:numId w:val="0"/>
         </w:numPr>
         <w:bidi w:val="0"/>
@@ -2292,7 +2299,7 @@
           <w:rFonts w:hint="eastAsia"/>
           <w:lang w:val="en-US" w:eastAsia="zh-CN"/>
         </w:rPr>
-        <w:t>状态转换</w:t>
+        <w:t>点灯状态转换</w:t>
       </w:r>
     </w:p>
     <w:p>
@@ -2303,6 +2310,128 @@
           <w:lang w:val="en-US" w:eastAsia="zh-CN"/>
         </w:rPr>
       </w:pPr>
+      <w:r>
+        <w:rPr>
+          <w:sz w:val="21"/>
+        </w:rPr>
+        <mc:AlternateContent>
+          <mc:Choice Requires="wps">
+            <w:drawing>
+              <wp:anchor distT="0" distB="0" distL="114300" distR="114300" simplePos="0" relativeHeight="251687936" behindDoc="0" locked="0" layoutInCell="1" allowOverlap="1">
+                <wp:simplePos x="0" y="0"/>
+                <wp:positionH relativeFrom="column">
+                  <wp:posOffset>4133215</wp:posOffset>
+                </wp:positionH>
+                <wp:positionV relativeFrom="paragraph">
+                  <wp:posOffset>179705</wp:posOffset>
+                </wp:positionV>
+                <wp:extent cx="810260" cy="240665"/>
+                <wp:effectExtent l="5080" t="4445" r="22860" b="21590"/>
+                <wp:wrapNone/>
+                <wp:docPr id="52" name="文本框 52"/>
+                <wp:cNvGraphicFramePr/>
+                <a:graphic xmlns:a="http://schemas.openxmlformats.org/drawingml/2006/main">
+                  <a:graphicData uri="http://schemas.microsoft.com/office/word/2010/wordprocessingShape">
+                    <wps:wsp>
+                      <wps:cNvSpPr txBox="1"/>
+                      <wps:spPr>
+                        <a:xfrm>
+                          <a:off x="0" y="0"/>
+                          <a:ext cx="810260" cy="240665"/>
+                        </a:xfrm>
+                        <a:prstGeom prst="rect">
+                          <a:avLst/>
+                        </a:prstGeom>
+                        <a:solidFill>
+                          <a:schemeClr val="lt1"/>
+                        </a:solidFill>
+                        <a:ln w="6350">
+                          <a:solidFill>
+                            <a:prstClr val="black"/>
+                          </a:solidFill>
+                        </a:ln>
+                      </wps:spPr>
+                      <wps:style>
+                        <a:lnRef idx="0">
+                          <a:schemeClr val="accent1"/>
+                        </a:lnRef>
+                        <a:fillRef idx="0">
+                          <a:schemeClr val="accent1"/>
+                        </a:fillRef>
+                        <a:effectRef idx="0">
+                          <a:schemeClr val="accent1"/>
+                        </a:effectRef>
+                        <a:fontRef idx="minor">
+                          <a:schemeClr val="dk1"/>
+                        </a:fontRef>
+                      </wps:style>
+                      <wps:txbx>
+                        <w:txbxContent>
+                          <w:p>
+                            <w:pPr>
+                              <w:rPr>
+                                <w:rFonts w:hint="default" w:eastAsiaTheme="minorEastAsia"/>
+                                <w:sz w:val="15"/>
+                                <w:szCs w:val="15"/>
+                                <w:lang w:val="en-US" w:eastAsia="zh-CN"/>
+                              </w:rPr>
+                            </w:pPr>
+                            <w:r>
+                              <w:rPr>
+                                <w:rFonts w:hint="eastAsia"/>
+                                <w:sz w:val="15"/>
+                                <w:szCs w:val="15"/>
+                                <w:lang w:val="en-US" w:eastAsia="zh-CN"/>
+                              </w:rPr>
+                              <w:t>电量低C1=&gt;C3</w:t>
+                            </w:r>
+                          </w:p>
+                        </w:txbxContent>
+                      </wps:txbx>
+                      <wps:bodyPr rot="0" spcFirstLastPara="0" vertOverflow="overflow" horzOverflow="overflow" vert="horz" wrap="square" lIns="91440" tIns="45720" rIns="91440" bIns="45720" numCol="1" spcCol="0" rtlCol="0" fromWordArt="0" anchor="t" anchorCtr="0" forceAA="0" compatLnSpc="1">
+                        <a:noAutofit/>
+                      </wps:bodyPr>
+                    </wps:wsp>
+                  </a:graphicData>
+                </a:graphic>
+              </wp:anchor>
+            </w:drawing>
+          </mc:Choice>
+          <mc:Fallback>
+            <w:pict>
+              <v:shape id="_x0000_s1026" o:spid="_x0000_s1026" o:spt="202" type="#_x0000_t202" style="position:absolute;left:0pt;margin-left:325.45pt;margin-top:14.15pt;height:18.95pt;width:63.8pt;z-index:251687936;mso-width-relative:page;mso-height-relative:page;" fillcolor="#FFFFFF [3201]" filled="t" stroked="t" coordsize="21600,21600" o:gfxdata="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">
+                <v:fill on="t" focussize="0,0"/>
+                <v:stroke weight="0.5pt" color="#000000 [3204]" joinstyle="round"/>
+                <v:imagedata o:title=""/>
+                <o:lock v:ext="edit" aspectratio="f"/>
+                <v:textbox>
+                  <w:txbxContent>
+                    <w:p>
+                      <w:pPr>
+                        <w:rPr>
+                          <w:rFonts w:hint="default" w:eastAsiaTheme="minorEastAsia"/>
+                          <w:sz w:val="15"/>
+                          <w:szCs w:val="15"/>
+                          <w:lang w:val="en-US" w:eastAsia="zh-CN"/>
+                        </w:rPr>
+                      </w:pPr>
+                      <w:r>
+                        <w:rPr>
+                          <w:rFonts w:hint="eastAsia"/>
+                          <w:sz w:val="15"/>
+                          <w:szCs w:val="15"/>
+                          <w:lang w:val="en-US" w:eastAsia="zh-CN"/>
+                        </w:rPr>
+                        <w:t>电量低C1=&gt;C3</w:t>
+                      </w:r>
+                    </w:p>
+                  </w:txbxContent>
+                </v:textbox>
+              </v:shape>
+            </w:pict>
+          </mc:Fallback>
+        </mc:AlternateContent>
+      </w:r>
       <w:r>
         <w:rPr>
           <w:sz w:val="21"/>
@@ -2313,10 +2442,10 @@
               <wp:anchor distT="0" distB="0" distL="114300" distR="114300" simplePos="0" relativeHeight="251688960" behindDoc="0" locked="0" layoutInCell="1" allowOverlap="1">
                 <wp:simplePos x="0" y="0"/>
                 <wp:positionH relativeFrom="column">
-                  <wp:posOffset>2059940</wp:posOffset>
+                  <wp:posOffset>2004060</wp:posOffset>
                 </wp:positionH>
                 <wp:positionV relativeFrom="paragraph">
-                  <wp:posOffset>145415</wp:posOffset>
+                  <wp:posOffset>173355</wp:posOffset>
                 </wp:positionV>
                 <wp:extent cx="851535" cy="240665"/>
                 <wp:effectExtent l="5080" t="4445" r="19685" b="21590"/>
@@ -2411,7 +2540,7 @@
           </mc:Choice>
           <mc:Fallback>
             <w:pict>
-              <v:shape id="_x0000_s1026" o:spid="_x0000_s1026" o:spt="202" type="#_x0000_t202" style="position:absolute;left:0pt;margin-left:162.2pt;margin-top:11.45pt;height:18.95pt;width:67.05pt;z-index:251688960;mso-width-relative:page;mso-height-relative:page;" fillcolor="#FFFFFF [3201]" filled="t" stroked="t" coordsize="21600,21600" o:gfxdata="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">
+              <v:shape id="_x0000_s1026" o:spid="_x0000_s1026" o:spt="202" type="#_x0000_t202" style="position:absolute;left:0pt;margin-left:157.8pt;margin-top:13.65pt;height:18.95pt;width:67.05pt;z-index:251688960;mso-width-relative:page;mso-height-relative:page;" fillcolor="#FFFFFF [3201]" filled="t" stroked="t" coordsize="21600,21600" o:gfxdata="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">
                 <v:fill on="t" focussize="0,0"/>
                 <v:stroke weight="0.5pt" color="#000000 [3204]" joinstyle="round"/>
                 <v:imagedata o:title=""/>
@@ -2463,128 +2592,6 @@
           </mc:Fallback>
         </mc:AlternateContent>
       </w:r>
-      <w:r>
-        <w:rPr>
-          <w:sz w:val="21"/>
-        </w:rPr>
-        <mc:AlternateContent>
-          <mc:Choice Requires="wps">
-            <w:drawing>
-              <wp:anchor distT="0" distB="0" distL="114300" distR="114300" simplePos="0" relativeHeight="251687936" behindDoc="0" locked="0" layoutInCell="1" allowOverlap="1">
-                <wp:simplePos x="0" y="0"/>
-                <wp:positionH relativeFrom="column">
-                  <wp:posOffset>4161155</wp:posOffset>
-                </wp:positionH>
-                <wp:positionV relativeFrom="paragraph">
-                  <wp:posOffset>146050</wp:posOffset>
-                </wp:positionV>
-                <wp:extent cx="810260" cy="240665"/>
-                <wp:effectExtent l="5080" t="4445" r="22860" b="21590"/>
-                <wp:wrapNone/>
-                <wp:docPr id="52" name="文本框 52"/>
-                <wp:cNvGraphicFramePr/>
-                <a:graphic xmlns:a="http://schemas.openxmlformats.org/drawingml/2006/main">
-                  <a:graphicData uri="http://schemas.microsoft.com/office/word/2010/wordprocessingShape">
-                    <wps:wsp>
-                      <wps:cNvSpPr txBox="1"/>
-                      <wps:spPr>
-                        <a:xfrm>
-                          <a:off x="0" y="0"/>
-                          <a:ext cx="810260" cy="240665"/>
-                        </a:xfrm>
-                        <a:prstGeom prst="rect">
-                          <a:avLst/>
-                        </a:prstGeom>
-                        <a:solidFill>
-                          <a:schemeClr val="lt1"/>
-                        </a:solidFill>
-                        <a:ln w="6350">
-                          <a:solidFill>
-                            <a:prstClr val="black"/>
-                          </a:solidFill>
-                        </a:ln>
-                      </wps:spPr>
-                      <wps:style>
-                        <a:lnRef idx="0">
-                          <a:schemeClr val="accent1"/>
-                        </a:lnRef>
-                        <a:fillRef idx="0">
-                          <a:schemeClr val="accent1"/>
-                        </a:fillRef>
-                        <a:effectRef idx="0">
-                          <a:schemeClr val="accent1"/>
-                        </a:effectRef>
-                        <a:fontRef idx="minor">
-                          <a:schemeClr val="dk1"/>
-                        </a:fontRef>
-                      </wps:style>
-                      <wps:txbx>
-                        <w:txbxContent>
-                          <w:p>
-                            <w:pPr>
-                              <w:rPr>
-                                <w:rFonts w:hint="default" w:eastAsiaTheme="minorEastAsia"/>
-                                <w:sz w:val="15"/>
-                                <w:szCs w:val="15"/>
-                                <w:lang w:val="en-US" w:eastAsia="zh-CN"/>
-                              </w:rPr>
-                            </w:pPr>
-                            <w:r>
-                              <w:rPr>
-                                <w:rFonts w:hint="eastAsia"/>
-                                <w:sz w:val="15"/>
-                                <w:szCs w:val="15"/>
-                                <w:lang w:val="en-US" w:eastAsia="zh-CN"/>
-                              </w:rPr>
-                              <w:t>电量低C1=&gt;C3</w:t>
-                            </w:r>
-                          </w:p>
-                        </w:txbxContent>
-                      </wps:txbx>
-                      <wps:bodyPr rot="0" spcFirstLastPara="0" vertOverflow="overflow" horzOverflow="overflow" vert="horz" wrap="square" lIns="91440" tIns="45720" rIns="91440" bIns="45720" numCol="1" spcCol="0" rtlCol="0" fromWordArt="0" anchor="t" anchorCtr="0" forceAA="0" compatLnSpc="1">
-                        <a:noAutofit/>
-                      </wps:bodyPr>
-                    </wps:wsp>
-                  </a:graphicData>
-                </a:graphic>
-              </wp:anchor>
-            </w:drawing>
-          </mc:Choice>
-          <mc:Fallback>
-            <w:pict>
-              <v:shape id="_x0000_s1026" o:spid="_x0000_s1026" o:spt="202" type="#_x0000_t202" style="position:absolute;left:0pt;margin-left:327.65pt;margin-top:11.5pt;height:18.95pt;width:63.8pt;z-index:251687936;mso-width-relative:page;mso-height-relative:page;" fillcolor="#FFFFFF [3201]" filled="t" stroked="t" coordsize="21600,21600" o:gfxdata="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">
-                <v:fill on="t" focussize="0,0"/>
-                <v:stroke weight="0.5pt" color="#000000 [3204]" joinstyle="round"/>
-                <v:imagedata o:title=""/>
-                <o:lock v:ext="edit" aspectratio="f"/>
-                <v:textbox>
-                  <w:txbxContent>
-                    <w:p>
-                      <w:pPr>
-                        <w:rPr>
-                          <w:rFonts w:hint="default" w:eastAsiaTheme="minorEastAsia"/>
-                          <w:sz w:val="15"/>
-                          <w:szCs w:val="15"/>
-                          <w:lang w:val="en-US" w:eastAsia="zh-CN"/>
-                        </w:rPr>
-                      </w:pPr>
-                      <w:r>
-                        <w:rPr>
-                          <w:rFonts w:hint="eastAsia"/>
-                          <w:sz w:val="15"/>
-                          <w:szCs w:val="15"/>
-                          <w:lang w:val="en-US" w:eastAsia="zh-CN"/>
-                        </w:rPr>
-                        <w:t>电量低C1=&gt;C3</w:t>
-                      </w:r>
-                    </w:p>
-                  </w:txbxContent>
-                </v:textbox>
-              </v:shape>
-            </w:pict>
-          </mc:Fallback>
-        </mc:AlternateContent>
-      </w:r>
     </w:p>
     <w:p>
       <w:pPr>
@@ -2811,7 +2818,7 @@
           </mc:Choice>
           <mc:Fallback>
             <w:pict>
-              <v:shape id="_x0000_s1026" o:spid="_x0000_s1026" o:spt="3" type="#_x0000_t3" style="position:absolute;left:0pt;margin-left:257.15pt;margin-top:9.5pt;height:53.8pt;width:88.65pt;z-index:251660288;v-text-anchor:middle;mso-width-relative:page;mso-height-relative:page;" fillcolor="#4874CB [3204]" filled="t" stroked="t" coordsize="21600,21600" o:gfxdata="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">
+              <v:shape id="_x0000_s1026" o:spid="_x0000_s1026" o:spt="3" type="#_x0000_t3" style="position:absolute;left:0pt;margin-left:257.15pt;margin-top:9.5pt;height:53.8pt;width:88.65pt;z-index:251660288;v-text-anchor:middle;mso-width-relative:page;mso-height-relative:page;" fillcolor="#4874CB [3204]" filled="t" stroked="t" coordsize="21600,21600" o:gfxdata="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">
                 <v:fill on="t" focussize="0,0"/>
                 <v:stroke weight="1pt" color="#2E54A1 [2404]" miterlimit="8" joinstyle="miter"/>
                 <v:imagedata o:title=""/>
@@ -2881,7 +2888,7 @@
           </mc:Choice>
           <mc:Fallback>
             <w:pict>
-              <v:shape id="_x0000_s1026" o:spid="_x0000_s1026" o:spt="3" type="#_x0000_t3" style="position:absolute;left:0pt;margin-left:91.85pt;margin-top:10.4pt;height:53.8pt;width:88.65pt;z-index:251661312;v-text-anchor:middle;mso-width-relative:page;mso-height-relative:page;" fillcolor="#4874CB [3204]" filled="t" stroked="t" coordsize="21600,21600" o:gfxdata="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">
+              <v:shape id="_x0000_s1026" o:spid="_x0000_s1026" o:spt="3" type="#_x0000_t3" style="position:absolute;left:0pt;margin-left:91.85pt;margin-top:10.4pt;height:53.8pt;width:88.65pt;z-index:251661312;v-text-anchor:middle;mso-width-relative:page;mso-height-relative:page;" fillcolor="#4874CB [3204]" filled="t" stroked="t" coordsize="21600,21600" o:gfxdata="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">
                 <v:fill on="t" focussize="0,0"/>
                 <v:stroke weight="1pt" color="#2E54A1 [2404]" miterlimit="8" joinstyle="miter"/>
                 <v:imagedata o:title=""/>
@@ -2989,7 +2996,7 @@
           </mc:Choice>
           <mc:Fallback>
             <w:pict>
-              <v:shape id="_x0000_s1026" o:spid="_x0000_s1026" o:spt="202" type="#_x0000_t202" style="position:absolute;left:0pt;margin-left:204.55pt;margin-top:1.25pt;height:19.2pt;width:33.8pt;z-index:251691008;mso-width-relative:page;mso-height-relative:page;" fillcolor="#FFFFFF [3201]" filled="t" stroked="t" coordsize="21600,21600" o:gfxdata="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">
+              <v:shape id="_x0000_s1026" o:spid="_x0000_s1026" o:spt="202" type="#_x0000_t202" style="position:absolute;left:0pt;margin-left:204.55pt;margin-top:1.25pt;height:19.2pt;width:33.8pt;z-index:251691008;mso-width-relative:page;mso-height-relative:page;" fillcolor="#FFFFFF [3201]" filled="t" stroked="t" coordsize="21600,21600" o:gfxdata="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">
                 <v:fill on="t" focussize="0,0"/>
                 <v:stroke weight="0.5pt" color="#000000 [3204]" joinstyle="round"/>
                 <v:imagedata o:title=""/>
@@ -3130,7 +3137,7 @@
           </mc:Choice>
           <mc:Fallback>
             <w:pict>
-              <v:shape id="_x0000_s1026" o:spid="_x0000_s1026" o:spt="202" type="#_x0000_t202" style="position:absolute;left:0pt;margin-left:275.5pt;margin-top:0.95pt;height:36.3pt;width:51.25pt;z-index:251664384;mso-width-relative:page;mso-height-relative:page;" fillcolor="#FFFFFF [3201]" filled="t" stroked="t" coordsize="21600,21600" o:gfxdata="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">
+              <v:shape id="_x0000_s1026" o:spid="_x0000_s1026" o:spt="202" type="#_x0000_t202" style="position:absolute;left:0pt;margin-left:275.5pt;margin-top:0.95pt;height:36.3pt;width:51.25pt;z-index:251664384;mso-width-relative:page;mso-height-relative:page;" fillcolor="#FFFFFF [3201]" filled="t" stroked="t" coordsize="21600,21600" o:gfxdata="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">
                 <v:fill on="t" focussize="0,0"/>
                 <v:stroke weight="0.5pt" color="#000000 [3204]" joinstyle="round"/>
                 <v:imagedata o:title=""/>
@@ -3290,7 +3297,7 @@
           </mc:Choice>
           <mc:Fallback>
             <w:pict>
-              <v:shape id="_x0000_s1026" o:spid="_x0000_s1026" o:spt="202" type="#_x0000_t202" style="position:absolute;left:0pt;margin-left:110.95pt;margin-top:3.7pt;height:36.65pt;width:50.1pt;z-index:251663360;mso-width-relative:page;mso-height-relative:page;" fillcolor="#FFFFFF [3201]" filled="t" stroked="t" coordsize="21600,21600" o:gfxdata="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">
+              <v:shape id="_x0000_s1026" o:spid="_x0000_s1026" o:spt="202" type="#_x0000_t202" style="position:absolute;left:0pt;margin-left:110.95pt;margin-top:3.7pt;height:36.65pt;width:50.1pt;z-index:251663360;mso-width-relative:page;mso-height-relative:page;" fillcolor="#FFFFFF [3201]" filled="t" stroked="t" coordsize="21600,21600" o:gfxdata="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">
                 <v:fill on="t" focussize="0,0"/>
                 <v:stroke weight="0.5pt" color="#000000 [3204]" joinstyle="round"/>
                 <v:imagedata o:title=""/>
@@ -3344,6 +3351,8 @@
       </w:r>
     </w:p>
     <w:p>
+      <w:bookmarkStart w:id="0" w:name="_GoBack"/>
+      <w:bookmarkEnd w:id="0"/>
       <w:r>
         <w:rPr>
           <w:sz w:val="21"/>
@@ -3429,10 +3438,10 @@
               <wp:anchor distT="0" distB="0" distL="114300" distR="114300" simplePos="0" relativeHeight="251698176" behindDoc="0" locked="0" layoutInCell="1" allowOverlap="1">
                 <wp:simplePos x="0" y="0"/>
                 <wp:positionH relativeFrom="column">
-                  <wp:posOffset>4726940</wp:posOffset>
+                  <wp:posOffset>4710430</wp:posOffset>
                 </wp:positionH>
                 <wp:positionV relativeFrom="paragraph">
-                  <wp:posOffset>148590</wp:posOffset>
+                  <wp:posOffset>171450</wp:posOffset>
                 </wp:positionV>
                 <wp:extent cx="400050" cy="240665"/>
                 <wp:effectExtent l="5080" t="4445" r="13970" b="21590"/>
@@ -3508,7 +3517,7 @@
           </mc:Choice>
           <mc:Fallback>
             <w:pict>
-              <v:shape id="_x0000_s1026" o:spid="_x0000_s1026" o:spt="202" type="#_x0000_t202" style="position:absolute;left:0pt;margin-left:372.2pt;margin-top:11.7pt;height:18.95pt;width:31.5pt;z-index:251698176;mso-width-relative:page;mso-height-relative:page;" fillcolor="#FFFFFF [3201]" filled="t" stroked="t" coordsize="21600,21600" o:gfxdata="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">
+              <v:shape id="_x0000_s1026" o:spid="_x0000_s1026" o:spt="202" type="#_x0000_t202" style="position:absolute;left:0pt;margin-left:370.9pt;margin-top:13.5pt;height:18.95pt;width:31.5pt;z-index:251698176;mso-width-relative:page;mso-height-relative:page;" fillcolor="#FFFFFF [3201]" filled="t" stroked="t" coordsize="21600,21600" o:gfxdata="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">
                 <v:fill on="t" focussize="0,0"/>
                 <v:stroke weight="0.5pt" color="#000000 [3204]" joinstyle="round"/>
                 <v:imagedata o:title=""/>
@@ -3839,13 +3848,87 @@
         <mc:AlternateContent>
           <mc:Choice Requires="wps">
             <w:drawing>
+              <wp:anchor distT="0" distB="0" distL="114300" distR="114300" simplePos="0" relativeHeight="251680768" behindDoc="0" locked="0" layoutInCell="1" allowOverlap="1">
+                <wp:simplePos x="0" y="0"/>
+                <wp:positionH relativeFrom="column">
+                  <wp:posOffset>1729740</wp:posOffset>
+                </wp:positionH>
+                <wp:positionV relativeFrom="paragraph">
+                  <wp:posOffset>22860</wp:posOffset>
+                </wp:positionV>
+                <wp:extent cx="2134870" cy="2533650"/>
+                <wp:effectExtent l="5080" t="3810" r="12700" b="15240"/>
+                <wp:wrapNone/>
+                <wp:docPr id="44" name="直接箭头连接符 44"/>
+                <wp:cNvGraphicFramePr/>
+                <a:graphic xmlns:a="http://schemas.openxmlformats.org/drawingml/2006/main">
+                  <a:graphicData uri="http://schemas.microsoft.com/office/word/2010/wordprocessingShape">
+                    <wps:wsp>
+                      <wps:cNvCnPr>
+                        <a:stCxn id="11" idx="4"/>
+                        <a:endCxn id="22" idx="0"/>
+                      </wps:cNvCnPr>
+                      <wps:spPr>
+                        <a:xfrm>
+                          <a:off x="2872740" y="7068185"/>
+                          <a:ext cx="2134870" cy="2533650"/>
+                        </a:xfrm>
+                        <a:prstGeom prst="straightConnector1">
+                          <a:avLst/>
+                        </a:prstGeom>
+                        <a:ln>
+                          <a:tailEnd type="arrow"/>
+                        </a:ln>
+                      </wps:spPr>
+                      <wps:style>
+                        <a:lnRef idx="2">
+                          <a:schemeClr val="accent1"/>
+                        </a:lnRef>
+                        <a:fillRef idx="0">
+                          <a:srgbClr val="FFFFFF"/>
+                        </a:fillRef>
+                        <a:effectRef idx="0">
+                          <a:srgbClr val="FFFFFF"/>
+                        </a:effectRef>
+                        <a:fontRef idx="minor">
+                          <a:schemeClr val="tx1"/>
+                        </a:fontRef>
+                      </wps:style>
+                      <wps:bodyPr/>
+                    </wps:wsp>
+                  </a:graphicData>
+                </a:graphic>
+              </wp:anchor>
+            </w:drawing>
+          </mc:Choice>
+          <mc:Fallback>
+            <w:pict>
+              <v:shape id="_x0000_s1026" o:spid="_x0000_s1026" o:spt="32" type="#_x0000_t32" style="position:absolute;left:0pt;margin-left:136.2pt;margin-top:1.8pt;height:199.5pt;width:168.1pt;z-index:251680768;mso-width-relative:page;mso-height-relative:page;" filled="f" stroked="t" coordsize="21600,21600" o:gfxdata="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">
+                <v:fill on="f" focussize="0,0"/>
+                <v:stroke weight="1pt" color="#4874CB [3204]" miterlimit="8" joinstyle="miter" endarrow="open"/>
+                <v:imagedata o:title=""/>
+                <o:lock v:ext="edit" aspectratio="f"/>
+              </v:shape>
+            </w:pict>
+          </mc:Fallback>
+        </mc:AlternateContent>
+      </w:r>
+    </w:p>
+    <w:p>
+      <w:r>
+        <w:rPr>
+          <w:sz w:val="21"/>
+        </w:rPr>
+        <mc:AlternateContent>
+          <mc:Choice Requires="wps">
+            <w:drawing>
               <wp:anchor distT="0" distB="0" distL="114300" distR="114300" simplePos="0" relativeHeight="251689984" behindDoc="0" locked="0" layoutInCell="1" allowOverlap="1">
                 <wp:simplePos x="0" y="0"/>
                 <wp:positionH relativeFrom="column">
-                  <wp:posOffset>518795</wp:posOffset>
+                  <wp:posOffset>558165</wp:posOffset>
                 </wp:positionH>
                 <wp:positionV relativeFrom="paragraph">
-                  <wp:posOffset>194310</wp:posOffset>
+                  <wp:posOffset>18415</wp:posOffset>
                 </wp:positionV>
                 <wp:extent cx="429260" cy="233045"/>
                 <wp:effectExtent l="4445" t="4445" r="23495" b="10160"/>
@@ -3921,7 +4004,7 @@
           </mc:Choice>
           <mc:Fallback>
             <w:pict>
-              <v:shape id="_x0000_s1026" o:spid="_x0000_s1026" o:spt="202" type="#_x0000_t202" style="position:absolute;left:0pt;margin-left:40.85pt;margin-top:15.3pt;height:18.35pt;width:33.8pt;z-index:251689984;mso-width-relative:page;mso-height-relative:page;" fillcolor="#FFFFFF [3201]" filled="t" stroked="t" coordsize="21600,21600" o:gfxdata="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">
+              <v:shape id="_x0000_s1026" o:spid="_x0000_s1026" o:spt="202" type="#_x0000_t202" style="position:absolute;left:0pt;margin-left:43.95pt;margin-top:1.45pt;height:18.35pt;width:33.8pt;z-index:251689984;mso-width-relative:page;mso-height-relative:page;" fillcolor="#FFFFFF [3201]" filled="t" stroked="t" coordsize="21600,21600" o:gfxdata="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">
                 <v:fill on="t" focussize="0,0"/>
                 <v:stroke weight="0.5pt" color="#000000 [3204]" joinstyle="round"/>
                 <v:imagedata o:title=""/>
@@ -3954,80 +4037,6 @@
           </mc:Fallback>
         </mc:AlternateContent>
       </w:r>
-      <w:r>
-        <w:rPr>
-          <w:sz w:val="21"/>
-        </w:rPr>
-        <mc:AlternateContent>
-          <mc:Choice Requires="wps">
-            <w:drawing>
-              <wp:anchor distT="0" distB="0" distL="114300" distR="114300" simplePos="0" relativeHeight="251680768" behindDoc="0" locked="0" layoutInCell="1" allowOverlap="1">
-                <wp:simplePos x="0" y="0"/>
-                <wp:positionH relativeFrom="column">
-                  <wp:posOffset>1729740</wp:posOffset>
-                </wp:positionH>
-                <wp:positionV relativeFrom="paragraph">
-                  <wp:posOffset>22860</wp:posOffset>
-                </wp:positionV>
-                <wp:extent cx="2134870" cy="2533650"/>
-                <wp:effectExtent l="5080" t="3810" r="12700" b="15240"/>
-                <wp:wrapNone/>
-                <wp:docPr id="44" name="直接箭头连接符 44"/>
-                <wp:cNvGraphicFramePr/>
-                <a:graphic xmlns:a="http://schemas.openxmlformats.org/drawingml/2006/main">
-                  <a:graphicData uri="http://schemas.microsoft.com/office/word/2010/wordprocessingShape">
-                    <wps:wsp>
-                      <wps:cNvCnPr>
-                        <a:stCxn id="11" idx="4"/>
-                        <a:endCxn id="22" idx="0"/>
-                      </wps:cNvCnPr>
-                      <wps:spPr>
-                        <a:xfrm>
-                          <a:off x="2872740" y="7068185"/>
-                          <a:ext cx="2134870" cy="2533650"/>
-                        </a:xfrm>
-                        <a:prstGeom prst="straightConnector1">
-                          <a:avLst/>
-                        </a:prstGeom>
-                        <a:ln>
-                          <a:tailEnd type="arrow"/>
-                        </a:ln>
-                      </wps:spPr>
-                      <wps:style>
-                        <a:lnRef idx="2">
-                          <a:schemeClr val="accent1"/>
-                        </a:lnRef>
-                        <a:fillRef idx="0">
-                          <a:srgbClr val="FFFFFF"/>
-                        </a:fillRef>
-                        <a:effectRef idx="0">
-                          <a:srgbClr val="FFFFFF"/>
-                        </a:effectRef>
-                        <a:fontRef idx="minor">
-                          <a:schemeClr val="tx1"/>
-                        </a:fontRef>
-                      </wps:style>
-                      <wps:bodyPr/>
-                    </wps:wsp>
-                  </a:graphicData>
-                </a:graphic>
-              </wp:anchor>
-            </w:drawing>
-          </mc:Choice>
-          <mc:Fallback>
-            <w:pict>
-              <v:shape id="_x0000_s1026" o:spid="_x0000_s1026" o:spt="32" type="#_x0000_t32" style="position:absolute;left:0pt;margin-left:136.2pt;margin-top:1.8pt;height:199.5pt;width:168.1pt;z-index:251680768;mso-width-relative:page;mso-height-relative:page;" filled="f" stroked="t" coordsize="21600,21600" o:gfxdata="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">
-                <v:fill on="f" focussize="0,0"/>
-                <v:stroke weight="1pt" color="#4874CB [3204]" miterlimit="8" joinstyle="miter" endarrow="open"/>
-                <v:imagedata o:title=""/>
-                <o:lock v:ext="edit" aspectratio="f"/>
-              </v:shape>
-            </w:pict>
-          </mc:Fallback>
-        </mc:AlternateContent>
-      </w:r>
-    </w:p>
-    <w:p>
       <w:r>
         <w:rPr>
           <w:sz w:val="21"/>
@@ -4239,7 +4248,7 @@
           </mc:Choice>
           <mc:Fallback>
             <w:pict>
-              <v:shape id="_x0000_s1026" o:spid="_x0000_s1026" o:spt="202" type="#_x0000_t202" style="position:absolute;left:0pt;margin-left:331.25pt;margin-top:14.1pt;height:21.2pt;width:49.5pt;z-index:251696128;mso-width-relative:page;mso-height-relative:page;" fillcolor="#FFFFFF [3201]" filled="t" stroked="t" coordsize="21600,21600" o:gfxdata="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">
+              <v:shape id="_x0000_s1026" o:spid="_x0000_s1026" o:spt="202" type="#_x0000_t202" style="position:absolute;left:0pt;margin-left:331.25pt;margin-top:14.1pt;height:21.2pt;width:49.5pt;z-index:251696128;mso-width-relative:page;mso-height-relative:page;" fillcolor="#FFFFFF [3201]" filled="t" stroked="t" coordsize="21600,21600" o:gfxdata="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">
                 <v:fill on="t" focussize="0,0"/>
                 <v:stroke weight="0.5pt" color="#000000 [3204]" joinstyle="round"/>
                 <v:imagedata o:title=""/>
@@ -4361,7 +4370,7 @@
           </mc:Choice>
           <mc:Fallback>
             <w:pict>
-              <v:shape id="_x0000_s1026" o:spid="_x0000_s1026" o:spt="202" type="#_x0000_t202" style="position:absolute;left:0pt;margin-left:189.05pt;margin-top:9.75pt;height:18.3pt;width:33.8pt;z-index:251693056;mso-width-relative:page;mso-height-relative:page;" fillcolor="#FFFFFF [3201]" filled="t" stroked="t" coordsize="21600,21600" o:gfxdata="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">
+              <v:shape id="_x0000_s1026" o:spid="_x0000_s1026" o:spt="202" type="#_x0000_t202" style="position:absolute;left:0pt;margin-left:189.05pt;margin-top:9.75pt;height:18.3pt;width:33.8pt;z-index:251693056;mso-width-relative:page;mso-height-relative:page;" fillcolor="#FFFFFF [3201]" filled="t" stroked="t" coordsize="21600,21600" o:gfxdata="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">
                 <v:fill on="t" focussize="0,0"/>
                 <v:stroke weight="0.5pt" color="#000000 [3204]" joinstyle="round"/>
                 <v:imagedata o:title=""/>
@@ -4404,13 +4413,135 @@
         <mc:AlternateContent>
           <mc:Choice Requires="wps">
             <w:drawing>
+              <wp:anchor distT="0" distB="0" distL="114300" distR="114300" simplePos="0" relativeHeight="251692032" behindDoc="0" locked="0" layoutInCell="1" allowOverlap="1">
+                <wp:simplePos x="0" y="0"/>
+                <wp:positionH relativeFrom="column">
+                  <wp:posOffset>1017270</wp:posOffset>
+                </wp:positionH>
+                <wp:positionV relativeFrom="paragraph">
+                  <wp:posOffset>48260</wp:posOffset>
+                </wp:positionV>
+                <wp:extent cx="429260" cy="238760"/>
+                <wp:effectExtent l="4445" t="4445" r="23495" b="23495"/>
+                <wp:wrapNone/>
+                <wp:docPr id="56" name="文本框 56"/>
+                <wp:cNvGraphicFramePr/>
+                <a:graphic xmlns:a="http://schemas.openxmlformats.org/drawingml/2006/main">
+                  <a:graphicData uri="http://schemas.microsoft.com/office/word/2010/wordprocessingShape">
+                    <wps:wsp>
+                      <wps:cNvSpPr txBox="1"/>
+                      <wps:spPr>
+                        <a:xfrm>
+                          <a:off x="0" y="0"/>
+                          <a:ext cx="429260" cy="238760"/>
+                        </a:xfrm>
+                        <a:prstGeom prst="rect">
+                          <a:avLst/>
+                        </a:prstGeom>
+                        <a:solidFill>
+                          <a:schemeClr val="lt1"/>
+                        </a:solidFill>
+                        <a:ln w="6350">
+                          <a:solidFill>
+                            <a:prstClr val="black"/>
+                          </a:solidFill>
+                        </a:ln>
+                      </wps:spPr>
+                      <wps:style>
+                        <a:lnRef idx="0">
+                          <a:schemeClr val="accent1"/>
+                        </a:lnRef>
+                        <a:fillRef idx="0">
+                          <a:schemeClr val="accent1"/>
+                        </a:fillRef>
+                        <a:effectRef idx="0">
+                          <a:schemeClr val="accent1"/>
+                        </a:effectRef>
+                        <a:fontRef idx="minor">
+                          <a:schemeClr val="dk1"/>
+                        </a:fontRef>
+                      </wps:style>
+                      <wps:txbx>
+                        <w:txbxContent>
+                          <w:p>
+                            <w:pPr>
+                              <w:rPr>
+                                <w:rFonts w:hint="default" w:eastAsiaTheme="minorEastAsia"/>
+                                <w:sz w:val="15"/>
+                                <w:szCs w:val="15"/>
+                                <w:lang w:val="en-US" w:eastAsia="zh-CN"/>
+                              </w:rPr>
+                            </w:pPr>
+                            <w:r>
+                              <w:rPr>
+                                <w:rFonts w:hint="eastAsia"/>
+                                <w:sz w:val="15"/>
+                                <w:szCs w:val="15"/>
+                                <w:lang w:val="en-US" w:eastAsia="zh-CN"/>
+                              </w:rPr>
+                              <w:t>按键</w:t>
+                            </w:r>
+                          </w:p>
+                        </w:txbxContent>
+                      </wps:txbx>
+                      <wps:bodyPr rot="0" spcFirstLastPara="0" vertOverflow="overflow" horzOverflow="overflow" vert="horz" wrap="square" lIns="91440" tIns="45720" rIns="91440" bIns="45720" numCol="1" spcCol="0" rtlCol="0" fromWordArt="0" anchor="t" anchorCtr="0" forceAA="0" compatLnSpc="1">
+                        <a:noAutofit/>
+                      </wps:bodyPr>
+                    </wps:wsp>
+                  </a:graphicData>
+                </a:graphic>
+              </wp:anchor>
+            </w:drawing>
+          </mc:Choice>
+          <mc:Fallback>
+            <w:pict>
+              <v:shape id="_x0000_s1026" o:spid="_x0000_s1026" o:spt="202" type="#_x0000_t202" style="position:absolute;left:0pt;margin-left:80.1pt;margin-top:3.8pt;height:18.8pt;width:33.8pt;z-index:251692032;mso-width-relative:page;mso-height-relative:page;" fillcolor="#FFFFFF [3201]" filled="t" stroked="t" coordsize="21600,21600" o:gfxdata="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">
+                <v:fill on="t" focussize="0,0"/>
+                <v:stroke weight="0.5pt" color="#000000 [3204]" joinstyle="round"/>
+                <v:imagedata o:title=""/>
+                <o:lock v:ext="edit" aspectratio="f"/>
+                <v:textbox>
+                  <w:txbxContent>
+                    <w:p>
+                      <w:pPr>
+                        <w:rPr>
+                          <w:rFonts w:hint="default" w:eastAsiaTheme="minorEastAsia"/>
+                          <w:sz w:val="15"/>
+                          <w:szCs w:val="15"/>
+                          <w:lang w:val="en-US" w:eastAsia="zh-CN"/>
+                        </w:rPr>
+                      </w:pPr>
+                      <w:r>
+                        <w:rPr>
+                          <w:rFonts w:hint="eastAsia"/>
+                          <w:sz w:val="15"/>
+                          <w:szCs w:val="15"/>
+                          <w:lang w:val="en-US" w:eastAsia="zh-CN"/>
+                        </w:rPr>
+                        <w:t>按键</w:t>
+                      </w:r>
+                    </w:p>
+                  </w:txbxContent>
+                </v:textbox>
+              </v:shape>
+            </w:pict>
+          </mc:Fallback>
+        </mc:AlternateContent>
+      </w:r>
+      <w:r>
+        <w:rPr>
+          <w:sz w:val="21"/>
+        </w:rPr>
+        <mc:AlternateContent>
+          <mc:Choice Requires="wps">
+            <w:drawing>
               <wp:anchor distT="0" distB="0" distL="114300" distR="114300" simplePos="0" relativeHeight="251695104" behindDoc="0" locked="0" layoutInCell="1" allowOverlap="1">
                 <wp:simplePos x="0" y="0"/>
                 <wp:positionH relativeFrom="column">
-                  <wp:posOffset>2514600</wp:posOffset>
+                  <wp:posOffset>2463800</wp:posOffset>
                 </wp:positionH>
                 <wp:positionV relativeFrom="paragraph">
-                  <wp:posOffset>91440</wp:posOffset>
+                  <wp:posOffset>180975</wp:posOffset>
                 </wp:positionV>
                 <wp:extent cx="628650" cy="269240"/>
                 <wp:effectExtent l="4445" t="4445" r="14605" b="12065"/>
@@ -4486,7 +4617,7 @@
           </mc:Choice>
           <mc:Fallback>
             <w:pict>
-              <v:shape id="_x0000_s1026" o:spid="_x0000_s1026" o:spt="202" type="#_x0000_t202" style="position:absolute;left:0pt;margin-left:198pt;margin-top:7.2pt;height:21.2pt;width:49.5pt;z-index:251695104;mso-width-relative:page;mso-height-relative:page;" fillcolor="#FFFFFF [3201]" filled="t" stroked="t" coordsize="21600,21600" o:gfxdata="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">
+              <v:shape id="_x0000_s1026" o:spid="_x0000_s1026" o:spt="202" type="#_x0000_t202" style="position:absolute;left:0pt;margin-left:194pt;margin-top:14.25pt;height:21.2pt;width:49.5pt;z-index:251695104;mso-width-relative:page;mso-height-relative:page;" fillcolor="#FFFFFF [3201]" filled="t" stroked="t" coordsize="21600,21600" o:gfxdata="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">
                 <v:fill on="t" focussize="0,0"/>
                 <v:stroke weight="0.5pt" color="#000000 [3204]" joinstyle="round"/>
                 <v:imagedata o:title=""/>
@@ -4510,128 +4641,6 @@
                           <w:lang w:val="en-US" w:eastAsia="zh-CN"/>
                         </w:rPr>
                         <w:t>插充电器</w:t>
-                      </w:r>
-                    </w:p>
-                  </w:txbxContent>
-                </v:textbox>
-              </v:shape>
-            </w:pict>
-          </mc:Fallback>
-        </mc:AlternateContent>
-      </w:r>
-      <w:r>
-        <w:rPr>
-          <w:sz w:val="21"/>
-        </w:rPr>
-        <mc:AlternateContent>
-          <mc:Choice Requires="wps">
-            <w:drawing>
-              <wp:anchor distT="0" distB="0" distL="114300" distR="114300" simplePos="0" relativeHeight="251692032" behindDoc="0" locked="0" layoutInCell="1" allowOverlap="1">
-                <wp:simplePos x="0" y="0"/>
-                <wp:positionH relativeFrom="column">
-                  <wp:posOffset>1000760</wp:posOffset>
-                </wp:positionH>
-                <wp:positionV relativeFrom="paragraph">
-                  <wp:posOffset>20320</wp:posOffset>
-                </wp:positionV>
-                <wp:extent cx="429260" cy="238760"/>
-                <wp:effectExtent l="4445" t="4445" r="23495" b="23495"/>
-                <wp:wrapNone/>
-                <wp:docPr id="56" name="文本框 56"/>
-                <wp:cNvGraphicFramePr/>
-                <a:graphic xmlns:a="http://schemas.openxmlformats.org/drawingml/2006/main">
-                  <a:graphicData uri="http://schemas.microsoft.com/office/word/2010/wordprocessingShape">
-                    <wps:wsp>
-                      <wps:cNvSpPr txBox="1"/>
-                      <wps:spPr>
-                        <a:xfrm>
-                          <a:off x="0" y="0"/>
-                          <a:ext cx="429260" cy="238760"/>
-                        </a:xfrm>
-                        <a:prstGeom prst="rect">
-                          <a:avLst/>
-                        </a:prstGeom>
-                        <a:solidFill>
-                          <a:schemeClr val="lt1"/>
-                        </a:solidFill>
-                        <a:ln w="6350">
-                          <a:solidFill>
-                            <a:prstClr val="black"/>
-                          </a:solidFill>
-                        </a:ln>
-                      </wps:spPr>
-                      <wps:style>
-                        <a:lnRef idx="0">
-                          <a:schemeClr val="accent1"/>
-                        </a:lnRef>
-                        <a:fillRef idx="0">
-                          <a:schemeClr val="accent1"/>
-                        </a:fillRef>
-                        <a:effectRef idx="0">
-                          <a:schemeClr val="accent1"/>
-                        </a:effectRef>
-                        <a:fontRef idx="minor">
-                          <a:schemeClr val="dk1"/>
-                        </a:fontRef>
-                      </wps:style>
-                      <wps:txbx>
-                        <w:txbxContent>
-                          <w:p>
-                            <w:pPr>
-                              <w:rPr>
-                                <w:rFonts w:hint="default" w:eastAsiaTheme="minorEastAsia"/>
-                                <w:sz w:val="15"/>
-                                <w:szCs w:val="15"/>
-                                <w:lang w:val="en-US" w:eastAsia="zh-CN"/>
-                              </w:rPr>
-                            </w:pPr>
-                            <w:r>
-                              <w:rPr>
-                                <w:rFonts w:hint="eastAsia"/>
-                                <w:sz w:val="15"/>
-                                <w:szCs w:val="15"/>
-                                <w:lang w:val="en-US" w:eastAsia="zh-CN"/>
-                              </w:rPr>
-                              <w:t>按键</w:t>
-                            </w:r>
-                          </w:p>
-                        </w:txbxContent>
-                      </wps:txbx>
-                      <wps:bodyPr rot="0" spcFirstLastPara="0" vertOverflow="overflow" horzOverflow="overflow" vert="horz" wrap="square" lIns="91440" tIns="45720" rIns="91440" bIns="45720" numCol="1" spcCol="0" rtlCol="0" fromWordArt="0" anchor="t" anchorCtr="0" forceAA="0" compatLnSpc="1">
-                        <a:noAutofit/>
-                      </wps:bodyPr>
-                    </wps:wsp>
-                  </a:graphicData>
-                </a:graphic>
-              </wp:anchor>
-            </w:drawing>
-          </mc:Choice>
-          <mc:Fallback>
-            <w:pict>
-              <v:shape id="_x0000_s1026" o:spid="_x0000_s1026" o:spt="202" type="#_x0000_t202" style="position:absolute;left:0pt;margin-left:78.8pt;margin-top:1.6pt;height:18.8pt;width:33.8pt;z-index:251692032;mso-width-relative:page;mso-height-relative:page;" fillcolor="#FFFFFF [3201]" filled="t" stroked="t" coordsize="21600,21600" o:gfxdata="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">
-                <v:fill on="t" focussize="0,0"/>
-                <v:stroke weight="0.5pt" color="#000000 [3204]" joinstyle="round"/>
-                <v:imagedata o:title=""/>
-                <o:lock v:ext="edit" aspectratio="f"/>
-                <v:textbox>
-                  <w:txbxContent>
-                    <w:p>
-                      <w:pPr>
-                        <w:rPr>
-                          <w:rFonts w:hint="default" w:eastAsiaTheme="minorEastAsia"/>
-                          <w:sz w:val="15"/>
-                          <w:szCs w:val="15"/>
-                          <w:lang w:val="en-US" w:eastAsia="zh-CN"/>
-                        </w:rPr>
-                      </w:pPr>
-                      <w:r>
-                        <w:rPr>
-                          <w:rFonts w:hint="eastAsia"/>
-                          <w:sz w:val="15"/>
-                          <w:szCs w:val="15"/>
-                          <w:lang w:val="en-US" w:eastAsia="zh-CN"/>
-                        </w:rPr>
-                        <w:t>按键</w:t>
                       </w:r>
                     </w:p>
                   </w:txbxContent>
@@ -4738,7 +4747,7 @@
           </mc:Choice>
           <mc:Fallback>
             <w:pict>
-              <v:shape id="_x0000_s1026" o:spid="_x0000_s1026" o:spt="202" type="#_x0000_t202" style="position:absolute;left:0pt;margin-left:188.2pt;margin-top:145.25pt;height:18.8pt;width:50.1pt;z-index:251704320;mso-width-relative:page;mso-height-relative:page;" fillcolor="#FFFFFF [3201]" filled="t" stroked="t" coordsize="21600,21600" o:gfxdata="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">
+              <v:shape id="_x0000_s1026" o:spid="_x0000_s1026" o:spt="202" type="#_x0000_t202" style="position:absolute;left:0pt;margin-left:188.2pt;margin-top:145.25pt;height:18.8pt;width:50.1pt;z-index:251704320;mso-width-relative:page;mso-height-relative:page;" fillcolor="#FFFFFF [3201]" filled="t" stroked="t" coordsize="21600,21600" o:gfxdata="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">
                 <v:fill on="t" focussize="0,0"/>
                 <v:stroke weight="0.5pt" color="#000000 [3204]" joinstyle="round"/>
                 <v:imagedata o:title=""/>
@@ -4860,7 +4869,7 @@
           </mc:Choice>
           <mc:Fallback>
             <w:pict>
-              <v:shape id="_x0000_s1026" o:spid="_x0000_s1026" o:spt="202" type="#_x0000_t202" style="position:absolute;left:0pt;margin-left:268.5pt;margin-top:25.1pt;height:18.55pt;width:31.5pt;z-index:251702272;mso-width-relative:page;mso-height-relative:page;" fillcolor="#FFFFFF [3201]" filled="t" stroked="t" coordsize="21600,21600" o:gfxdata="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">
+              <v:shape id="_x0000_s1026" o:spid="_x0000_s1026" o:spt="202" type="#_x0000_t202" style="position:absolute;left:0pt;margin-left:268.5pt;margin-top:25.1pt;height:18.55pt;width:31.5pt;z-index:251702272;mso-width-relative:page;mso-height-relative:page;" fillcolor="#FFFFFF [3201]" filled="t" stroked="t" coordsize="21600,21600" o:gfxdata="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">
                 <v:fill on="t" focussize="0,0"/>
                 <v:stroke weight="0.5pt" color="#000000 [3204]" joinstyle="round"/>
                 <v:imagedata o:title=""/>
@@ -4982,7 +4991,7 @@
           </mc:Choice>
           <mc:Fallback>
             <w:pict>
-              <v:shape id="_x0000_s1026" o:spid="_x0000_s1026" o:spt="202" type="#_x0000_t202" style="position:absolute;left:0pt;margin-left:141.9pt;margin-top:60.75pt;height:36.4pt;width:58.9pt;z-index:251694080;mso-width-relative:page;mso-height-relative:page;" fillcolor="#FFFFFF [3201]" filled="t" stroked="t" coordsize="21600,21600" o:gfxdata="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">
+              <v:shape id="_x0000_s1026" o:spid="_x0000_s1026" o:spt="202" type="#_x0000_t202" style="position:absolute;left:0pt;margin-left:141.9pt;margin-top:60.75pt;height:36.4pt;width:58.9pt;z-index:251694080;mso-width-relative:page;mso-height-relative:page;" fillcolor="#FFFFFF [3201]" filled="t" stroked="t" coordsize="21600,21600" o:gfxdata="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">
                 <v:fill on="t" focussize="0,0"/>
                 <v:stroke weight="0.5pt" color="#000000 [3204]" joinstyle="round"/>
                 <v:imagedata o:title=""/>
@@ -5259,8 +5268,6 @@
           </mc:Fallback>
         </mc:AlternateContent>
       </w:r>
-      <w:bookmarkStart w:id="0" w:name="_GoBack"/>
-      <w:bookmarkEnd w:id="0"/>
       <w:r>
         <w:rPr>
           <w:sz w:val="21"/>
@@ -5350,7 +5357,7 @@
           </mc:Choice>
           <mc:Fallback>
             <w:pict>
-              <v:shape id="_x0000_s1026" o:spid="_x0000_s1026" o:spt="202" type="#_x0000_t202" style="position:absolute;left:0pt;margin-left:332.6pt;margin-top:195.25pt;height:19.45pt;width:62.35pt;z-index:251699200;mso-width-relative:page;mso-height-relative:page;" fillcolor="#FFFFFF [3201]" filled="t" stroked="t" coordsize="21600,21600" o:gfxdata="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">
+              <v:shape id="_x0000_s1026" o:spid="_x0000_s1026" o:spt="202" type="#_x0000_t202" style="position:absolute;left:0pt;margin-left:332.6pt;margin-top:195.25pt;height:19.45pt;width:62.35pt;z-index:251699200;mso-width-relative:page;mso-height-relative:page;" fillcolor="#FFFFFF [3201]" filled="t" stroked="t" coordsize="21600,21600" o:gfxdata="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">
                 <v:fill on="t" focussize="0,0"/>
                 <v:stroke weight="0.5pt" color="#000000 [3204]" joinstyle="round"/>
                 <v:imagedata o:title=""/>
@@ -5695,7 +5702,7 @@
           </mc:Choice>
           <mc:Fallback>
             <w:pict>
-              <v:shape id="_x0000_s1026" o:spid="_x0000_s1026" o:spt="202" type="#_x0000_t202" style="position:absolute;left:0pt;margin-left:396.85pt;margin-top:27.95pt;height:35.35pt;width:41.55pt;z-index:251666432;mso-width-relative:page;mso-height-relative:page;" fillcolor="#FFFFFF [3201]" filled="t" stroked="t" coordsize="21600,21600" o:gfxdata="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">
+              <v:shape id="_x0000_s1026" o:spid="_x0000_s1026" o:spt="202" type="#_x0000_t202" style="position:absolute;left:0pt;margin-left:396.85pt;margin-top:27.95pt;height:35.35pt;width:41.55pt;z-index:251666432;mso-width-relative:page;mso-height-relative:page;" fillcolor="#FFFFFF [3201]" filled="t" stroked="t" coordsize="21600,21600" o:gfxdata="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">
                 <v:fill on="t" focussize="0,0"/>
                 <v:stroke weight="0.5pt" color="#000000 [3204]" joinstyle="round"/>
                 <v:imagedata o:title=""/>
@@ -5960,7 +5967,7 @@
           </mc:Choice>
           <mc:Fallback>
             <w:pict>
-              <v:shape id="_x0000_s1026" o:spid="_x0000_s1026" o:spt="3" type="#_x0000_t3" style="position:absolute;left:0pt;margin-left:259.95pt;margin-top:138.9pt;height:53.8pt;width:88.65pt;z-index:251667456;v-text-anchor:middle;mso-width-relative:page;mso-height-relative:page;" fillcolor="#4874CB [3204]" filled="t" stroked="t" coordsize="21600,21600" o:gfxdata="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">
+              <v:shape id="_x0000_s1026" o:spid="_x0000_s1026" o:spt="3" type="#_x0000_t3" style="position:absolute;left:0pt;margin-left:259.95pt;margin-top:138.9pt;height:53.8pt;width:88.65pt;z-index:251667456;v-text-anchor:middle;mso-width-relative:page;mso-height-relative:page;" fillcolor="#4874CB [3204]" filled="t" stroked="t" coordsize="21600,21600" o:gfxdata="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">
                 <v:fill on="t" focussize="0,0"/>
                 <v:stroke weight="1pt" color="#2E54A1 [2404]" miterlimit="8" joinstyle="miter"/>
                 <v:imagedata o:title=""/>
@@ -6086,7 +6093,7 @@
           </mc:Choice>
           <mc:Fallback>
             <w:pict>
-              <v:shape id="_x0000_s1026" o:spid="_x0000_s1026" o:spt="202" type="#_x0000_t202" style="position:absolute;left:0pt;margin-left:287.05pt;margin-top:146.4pt;height:35.35pt;width:41.55pt;z-index:251668480;mso-width-relative:page;mso-height-relative:page;" fillcolor="#FFFFFF [3201]" filled="t" stroked="t" coordsize="21600,21600" o:gfxdata="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">
+              <v:shape id="_x0000_s1026" o:spid="_x0000_s1026" o:spt="202" type="#_x0000_t202" style="position:absolute;left:0pt;margin-left:287.05pt;margin-top:146.4pt;height:35.35pt;width:41.55pt;z-index:251668480;mso-width-relative:page;mso-height-relative:page;" fillcolor="#FFFFFF [3201]" filled="t" stroked="t" coordsize="21600,21600" o:gfxdata="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">
                 <v:fill on="t" focussize="0,0"/>
                 <v:stroke weight="0.5pt" color="#000000 [3204]" joinstyle="round"/>
                 <v:imagedata o:title=""/>
@@ -6206,7 +6213,7 @@
           </mc:Choice>
           <mc:Fallback>
             <w:pict>
-              <v:shape id="_x0000_s1026" o:spid="_x0000_s1026" o:spt="3" type="#_x0000_t3" style="position:absolute;left:0pt;margin-left:-3pt;margin-top:14.8pt;height:53.8pt;width:88.65pt;z-index:251659264;v-text-anchor:middle;mso-width-relative:page;mso-height-relative:page;" fillcolor="#4874CB [3204]" filled="t" stroked="t" coordsize="21600,21600" o:gfxdata="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">
+              <v:shape id="_x0000_s1026" o:spid="_x0000_s1026" o:spt="3" type="#_x0000_t3" style="position:absolute;left:0pt;margin-left:-3pt;margin-top:14.8pt;height:53.8pt;width:88.65pt;z-index:251659264;v-text-anchor:middle;mso-width-relative:page;mso-height-relative:page;" fillcolor="#4874CB [3204]" filled="t" stroked="t" coordsize="21600,21600" o:gfxdata="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">
                 <v:fill on="t" focussize="0,0"/>
                 <v:stroke weight="1pt" color="#2E54A1 [2404]" miterlimit="8" joinstyle="miter"/>
                 <v:imagedata o:title=""/>
@@ -6324,7 +6331,7 @@
           </mc:Choice>
           <mc:Fallback>
             <w:pict>
-              <v:shape id="_x0000_s1026" o:spid="_x0000_s1026" o:spt="202" type="#_x0000_t202" style="position:absolute;left:0pt;margin-left:20.15pt;margin-top:23.2pt;height:35.3pt;width:38.05pt;z-index:251662336;mso-width-relative:page;mso-height-relative:page;" fillcolor="#FFFFFF [3201]" filled="t" stroked="t" coordsize="21600,21600" o:gfxdata="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">
+              <v:shape id="_x0000_s1026" o:spid="_x0000_s1026" o:spt="202" type="#_x0000_t202" style="position:absolute;left:0pt;margin-left:20.15pt;margin-top:23.2pt;height:35.3pt;width:38.05pt;z-index:251662336;mso-width-relative:page;mso-height-relative:page;" fillcolor="#FFFFFF [3201]" filled="t" stroked="t" coordsize="21600,21600" o:gfxdata="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">
                 <v:fill on="t" focussize="0,0"/>
                 <v:stroke weight="0.5pt" color="#000000 [3204]" joinstyle="round"/>
                 <v:imagedata o:title=""/>
@@ -6708,7 +6715,7 @@
           </mc:Choice>
           <mc:Fallback>
             <w:pict>
-              <v:shape id="_x0000_s1026" o:spid="_x0000_s1026" o:spt="202" type="#_x0000_t202" style="position:absolute;left:0pt;margin-left:103.05pt;margin-top:146.3pt;height:35.35pt;width:48.6pt;z-index:251674624;mso-width-relative:page;mso-height-relative:page;" fillcolor="#FFFFFF [3201]" filled="t" stroked="t" coordsize="21600,21600" o:gfxdata="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">
+              <v:shape id="_x0000_s1026" o:spid="_x0000_s1026" o:spt="202" type="#_x0000_t202" style="position:absolute;left:0pt;margin-left:103.05pt;margin-top:146.3pt;height:35.35pt;width:48.6pt;z-index:251674624;mso-width-relative:page;mso-height-relative:page;" fillcolor="#FFFFFF [3201]" filled="t" stroked="t" coordsize="21600,21600" o:gfxdata="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">
                 <v:fill on="t" focussize="0,0"/>
                 <v:stroke weight="0.5pt" color="#000000 [3204]" joinstyle="round"/>
                 <v:imagedata o:title=""/>
@@ -6828,7 +6835,7 @@
           </mc:Choice>
           <mc:Fallback>
             <w:pict>
-              <v:shape id="_x0000_s1026" o:spid="_x0000_s1026" o:spt="3" type="#_x0000_t3" style="position:absolute;left:0pt;margin-left:83pt;margin-top:138.8pt;height:53.8pt;width:88.65pt;z-index:251673600;v-text-anchor:middle;mso-width-relative:page;mso-height-relative:page;" fillcolor="#4874CB [3204]" filled="t" stroked="t" coordsize="21600,21600" o:gfxdata="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">
+              <v:shape id="_x0000_s1026" o:spid="_x0000_s1026" o:spt="3" type="#_x0000_t3" style="position:absolute;left:0pt;margin-left:83pt;margin-top:138.8pt;height:53.8pt;width:88.65pt;z-index:251673600;v-text-anchor:middle;mso-width-relative:page;mso-height-relative:page;" fillcolor="#4874CB [3204]" filled="t" stroked="t" coordsize="21600,21600" o:gfxdata="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">
                 <v:fill on="t" focussize="0,0"/>
                 <v:stroke weight="1pt" color="#2E54A1 [2404]" miterlimit="8" joinstyle="miter"/>
                 <v:imagedata o:title=""/>
@@ -6898,7 +6905,7 @@
           </mc:Choice>
           <mc:Fallback>
             <w:pict>
-              <v:shape id="_x0000_s1026" o:spid="_x0000_s1026" o:spt="3" type="#_x0000_t3" style="position:absolute;left:0pt;margin-left:376.8pt;margin-top:18.4pt;height:53.8pt;width:88.65pt;z-index:251665408;v-text-anchor:middle;mso-width-relative:page;mso-height-relative:page;" fillcolor="#4874CB [3204]" filled="t" stroked="t" coordsize="21600,21600" o:gfxdata="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">
+              <v:shape id="_x0000_s1026" o:spid="_x0000_s1026" o:spt="3" type="#_x0000_t3" style="position:absolute;left:0pt;margin-left:376.8pt;margin-top:18.4pt;height:53.8pt;width:88.65pt;z-index:251665408;v-text-anchor:middle;mso-width-relative:page;mso-height-relative:page;" fillcolor="#4874CB [3204]" filled="t" stroked="t" coordsize="21600,21600" o:gfxdata="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">
                 <v:fill on="t" focussize="0,0"/>
                 <v:stroke weight="1pt" color="#2E54A1 [2404]" miterlimit="8" joinstyle="miter"/>
                 <v:imagedata o:title=""/>

</xml_diff>